<commit_message>
retirando opções de salvar formulários como PDF
</commit_message>
<xml_diff>
--- a/workbooks/saída/1280 ELERCI DE SOUZA VIEIRA/02_MEMORIAL_ELERCI DE SOUZA VIEIRA.docx
+++ b/workbooks/saída/1280 ELERCI DE SOUZA VIEIRA/02_MEMORIAL_ELERCI DE SOUZA VIEIRA.docx
@@ -8,7 +8,7 @@
           <w:noProof/>
         </w:rPr>
         <w:drawing>
-          <wp:anchor distT="0" distB="0" distL="114300" distR="114300" simplePos="0" relativeHeight="251659264" behindDoc="1" locked="0" layoutInCell="1" allowOverlap="1" wp14:anchorId="409C3E0C" wp14:editId="4505235B">
+          <wp:anchor distT="0" distB="0" distL="114300" distR="114300" simplePos="0" relativeHeight="251659264" behindDoc="1" locked="0" layoutInCell="1" allowOverlap="1" wp14:anchorId="2A9F81EE" wp14:editId="7BC007EC">
             <wp:simplePos x="0" y="0"/>
             <wp:positionH relativeFrom="page">
               <wp:align>left</wp:align>
@@ -97,18 +97,7 @@
       <w:r>
         <w:t>Microgeração</w:t>
       </w:r>
-      <w:r>
-        <w:fldChar w:fldCharType="begin"/>
-      </w:r>
-      <w:r>
-        <w:instrText xml:space="preserve"> MERGEFIELD Geração </w:instrText>
-      </w:r>
-      <w:r>
-        <w:fldChar w:fldCharType="separate"/>
-      </w:r>
-      <w:r>
-        <w:fldChar w:fldCharType="end"/>
-      </w:r>
+      <w:fldSimple w:instr=" MERGEFIELD Geração "/>
       <w:r>
         <w:t xml:space="preserve"> </w:t>
       </w:r>
@@ -140,7 +129,7 @@
         <w:pStyle w:val="Ttuloparacidade"/>
       </w:pPr>
       <w:r>
-        <w:t>15/03/2023</w:t>
+        <w:t>16/03/2023</w:t>
       </w:r>
     </w:p>
     <w:p>
@@ -206,6 +195,8 @@
             <w:pStyle w:val="Sumrio1"/>
             <w:rPr>
               <w:rFonts w:asciiTheme="minorHAnsi" w:eastAsiaTheme="minorEastAsia" w:hAnsiTheme="minorHAnsi"/>
+              <w:b/>
+              <w:bCs/>
               <w:noProof/>
               <w:sz w:val="22"/>
               <w:lang w:eastAsia="pt-BR"/>
@@ -232,10 +223,12 @@
             </w:rPr>
             <w:fldChar w:fldCharType="separate"/>
           </w:r>
-          <w:hyperlink w:anchor="_Toc129767354" w:history="1">
+          <w:hyperlink w:anchor="_Toc103773265" w:history="1">
             <w:r>
               <w:rPr>
                 <w:rStyle w:val="Hyperlink"/>
+                <w:b/>
+                <w:bCs/>
                 <w:noProof/>
               </w:rPr>
               <w:t>1.</w:t>
@@ -243,6 +236,8 @@
             <w:r>
               <w:rPr>
                 <w:rFonts w:asciiTheme="minorHAnsi" w:eastAsiaTheme="minorEastAsia" w:hAnsiTheme="minorHAnsi"/>
+                <w:b/>
+                <w:bCs/>
                 <w:noProof/>
                 <w:sz w:val="22"/>
                 <w:lang w:eastAsia="pt-BR"/>
@@ -252,12 +247,16 @@
             <w:r>
               <w:rPr>
                 <w:rStyle w:val="Hyperlink"/>
+                <w:b/>
+                <w:bCs/>
                 <w:noProof/>
               </w:rPr>
               <w:t>Introdução</w:t>
             </w:r>
             <w:r>
               <w:rPr>
+                <w:b/>
+                <w:bCs/>
                 <w:noProof/>
                 <w:webHidden/>
               </w:rPr>
@@ -265,6 +264,8 @@
             </w:r>
             <w:r>
               <w:rPr>
+                <w:b/>
+                <w:bCs/>
                 <w:noProof/>
                 <w:webHidden/>
               </w:rPr>
@@ -272,19 +273,25 @@
             </w:r>
             <w:r>
               <w:rPr>
-                <w:noProof/>
-                <w:webHidden/>
-              </w:rPr>
-              <w:instrText xml:space="preserve"> PAGEREF _Toc129767354 \h </w:instrText>
-            </w:r>
-            <w:r>
-              <w:rPr>
-                <w:noProof/>
-                <w:webHidden/>
-              </w:rPr>
-            </w:r>
-            <w:r>
-              <w:rPr>
+                <w:b/>
+                <w:bCs/>
+                <w:noProof/>
+                <w:webHidden/>
+              </w:rPr>
+              <w:instrText xml:space="preserve"> PAGEREF _Toc103773265 \h </w:instrText>
+            </w:r>
+            <w:r>
+              <w:rPr>
+                <w:b/>
+                <w:bCs/>
+                <w:noProof/>
+                <w:webHidden/>
+              </w:rPr>
+            </w:r>
+            <w:r>
+              <w:rPr>
+                <w:b/>
+                <w:bCs/>
                 <w:noProof/>
                 <w:webHidden/>
               </w:rPr>
@@ -292,6 +299,8 @@
             </w:r>
             <w:r>
               <w:rPr>
+                <w:b/>
+                <w:bCs/>
                 <w:noProof/>
                 <w:webHidden/>
               </w:rPr>
@@ -299,6 +308,8 @@
             </w:r>
             <w:r>
               <w:rPr>
+                <w:b/>
+                <w:bCs/>
                 <w:noProof/>
                 <w:webHidden/>
               </w:rPr>
@@ -311,15 +322,19 @@
             <w:pStyle w:val="Sumrio1"/>
             <w:rPr>
               <w:rFonts w:asciiTheme="minorHAnsi" w:eastAsiaTheme="minorEastAsia" w:hAnsiTheme="minorHAnsi"/>
+              <w:b/>
+              <w:bCs/>
               <w:noProof/>
               <w:sz w:val="22"/>
               <w:lang w:eastAsia="pt-BR"/>
             </w:rPr>
           </w:pPr>
-          <w:hyperlink w:anchor="_Toc129767355" w:history="1">
+          <w:hyperlink w:anchor="_Toc103773266" w:history="1">
             <w:r>
               <w:rPr>
                 <w:rStyle w:val="Hyperlink"/>
+                <w:b/>
+                <w:bCs/>
                 <w:noProof/>
               </w:rPr>
               <w:t>2.</w:t>
@@ -327,6 +342,8 @@
             <w:r>
               <w:rPr>
                 <w:rFonts w:asciiTheme="minorHAnsi" w:eastAsiaTheme="minorEastAsia" w:hAnsiTheme="minorHAnsi"/>
+                <w:b/>
+                <w:bCs/>
                 <w:noProof/>
                 <w:sz w:val="22"/>
                 <w:lang w:eastAsia="pt-BR"/>
@@ -336,12 +353,16 @@
             <w:r>
               <w:rPr>
                 <w:rStyle w:val="Hyperlink"/>
+                <w:b/>
+                <w:bCs/>
                 <w:noProof/>
               </w:rPr>
               <w:t>Objetivo</w:t>
             </w:r>
             <w:r>
               <w:rPr>
+                <w:b/>
+                <w:bCs/>
                 <w:noProof/>
                 <w:webHidden/>
               </w:rPr>
@@ -349,6 +370,8 @@
             </w:r>
             <w:r>
               <w:rPr>
+                <w:b/>
+                <w:bCs/>
                 <w:noProof/>
                 <w:webHidden/>
               </w:rPr>
@@ -356,19 +379,25 @@
             </w:r>
             <w:r>
               <w:rPr>
-                <w:noProof/>
-                <w:webHidden/>
-              </w:rPr>
-              <w:instrText xml:space="preserve"> PAGEREF _Toc129767355 \h </w:instrText>
-            </w:r>
-            <w:r>
-              <w:rPr>
-                <w:noProof/>
-                <w:webHidden/>
-              </w:rPr>
-            </w:r>
-            <w:r>
-              <w:rPr>
+                <w:b/>
+                <w:bCs/>
+                <w:noProof/>
+                <w:webHidden/>
+              </w:rPr>
+              <w:instrText xml:space="preserve"> PAGEREF _Toc103773266 \h </w:instrText>
+            </w:r>
+            <w:r>
+              <w:rPr>
+                <w:b/>
+                <w:bCs/>
+                <w:noProof/>
+                <w:webHidden/>
+              </w:rPr>
+            </w:r>
+            <w:r>
+              <w:rPr>
+                <w:b/>
+                <w:bCs/>
                 <w:noProof/>
                 <w:webHidden/>
               </w:rPr>
@@ -376,6 +405,8 @@
             </w:r>
             <w:r>
               <w:rPr>
+                <w:b/>
+                <w:bCs/>
                 <w:noProof/>
                 <w:webHidden/>
               </w:rPr>
@@ -383,6 +414,8 @@
             </w:r>
             <w:r>
               <w:rPr>
+                <w:b/>
+                <w:bCs/>
                 <w:noProof/>
                 <w:webHidden/>
               </w:rPr>
@@ -395,15 +428,19 @@
             <w:pStyle w:val="Sumrio1"/>
             <w:rPr>
               <w:rFonts w:asciiTheme="minorHAnsi" w:eastAsiaTheme="minorEastAsia" w:hAnsiTheme="minorHAnsi"/>
+              <w:b/>
+              <w:bCs/>
               <w:noProof/>
               <w:sz w:val="22"/>
               <w:lang w:eastAsia="pt-BR"/>
             </w:rPr>
           </w:pPr>
-          <w:hyperlink w:anchor="_Toc129767356" w:history="1">
+          <w:hyperlink w:anchor="_Toc103773267" w:history="1">
             <w:r>
               <w:rPr>
                 <w:rStyle w:val="Hyperlink"/>
+                <w:b/>
+                <w:bCs/>
                 <w:noProof/>
               </w:rPr>
               <w:t>3.</w:t>
@@ -411,6 +448,8 @@
             <w:r>
               <w:rPr>
                 <w:rFonts w:asciiTheme="minorHAnsi" w:eastAsiaTheme="minorEastAsia" w:hAnsiTheme="minorHAnsi"/>
+                <w:b/>
+                <w:bCs/>
                 <w:noProof/>
                 <w:sz w:val="22"/>
                 <w:lang w:eastAsia="pt-BR"/>
@@ -420,12 +459,16 @@
             <w:r>
               <w:rPr>
                 <w:rStyle w:val="Hyperlink"/>
+                <w:b/>
+                <w:bCs/>
                 <w:noProof/>
               </w:rPr>
               <w:t>Dados da unidade consumidora</w:t>
             </w:r>
             <w:r>
               <w:rPr>
+                <w:b/>
+                <w:bCs/>
                 <w:noProof/>
                 <w:webHidden/>
               </w:rPr>
@@ -433,6 +476,8 @@
             </w:r>
             <w:r>
               <w:rPr>
+                <w:b/>
+                <w:bCs/>
                 <w:noProof/>
                 <w:webHidden/>
               </w:rPr>
@@ -440,19 +485,25 @@
             </w:r>
             <w:r>
               <w:rPr>
-                <w:noProof/>
-                <w:webHidden/>
-              </w:rPr>
-              <w:instrText xml:space="preserve"> PAGEREF _Toc129767356 \h </w:instrText>
-            </w:r>
-            <w:r>
-              <w:rPr>
-                <w:noProof/>
-                <w:webHidden/>
-              </w:rPr>
-            </w:r>
-            <w:r>
-              <w:rPr>
+                <w:b/>
+                <w:bCs/>
+                <w:noProof/>
+                <w:webHidden/>
+              </w:rPr>
+              <w:instrText xml:space="preserve"> PAGEREF _Toc103773267 \h </w:instrText>
+            </w:r>
+            <w:r>
+              <w:rPr>
+                <w:b/>
+                <w:bCs/>
+                <w:noProof/>
+                <w:webHidden/>
+              </w:rPr>
+            </w:r>
+            <w:r>
+              <w:rPr>
+                <w:b/>
+                <w:bCs/>
                 <w:noProof/>
                 <w:webHidden/>
               </w:rPr>
@@ -460,6 +511,8 @@
             </w:r>
             <w:r>
               <w:rPr>
+                <w:b/>
+                <w:bCs/>
                 <w:noProof/>
                 <w:webHidden/>
               </w:rPr>
@@ -467,6 +520,8 @@
             </w:r>
             <w:r>
               <w:rPr>
+                <w:b/>
+                <w:bCs/>
                 <w:noProof/>
                 <w:webHidden/>
               </w:rPr>
@@ -479,15 +534,19 @@
             <w:pStyle w:val="Sumrio2"/>
             <w:rPr>
               <w:rFonts w:asciiTheme="minorHAnsi" w:eastAsiaTheme="minorEastAsia" w:hAnsiTheme="minorHAnsi"/>
+              <w:b/>
+              <w:bCs/>
               <w:noProof/>
               <w:sz w:val="22"/>
               <w:lang w:eastAsia="pt-BR"/>
             </w:rPr>
           </w:pPr>
-          <w:hyperlink w:anchor="_Toc129767357" w:history="1">
+          <w:hyperlink w:anchor="_Toc103773268" w:history="1">
             <w:r>
               <w:rPr>
                 <w:rStyle w:val="Hyperlink"/>
+                <w:b/>
+                <w:bCs/>
                 <w:noProof/>
               </w:rPr>
               <w:t>3.1.</w:t>
@@ -495,6 +554,8 @@
             <w:r>
               <w:rPr>
                 <w:rFonts w:asciiTheme="minorHAnsi" w:eastAsiaTheme="minorEastAsia" w:hAnsiTheme="minorHAnsi"/>
+                <w:b/>
+                <w:bCs/>
                 <w:noProof/>
                 <w:sz w:val="22"/>
                 <w:lang w:eastAsia="pt-BR"/>
@@ -504,12 +565,16 @@
             <w:r>
               <w:rPr>
                 <w:rStyle w:val="Hyperlink"/>
+                <w:b/>
+                <w:bCs/>
                 <w:noProof/>
               </w:rPr>
               <w:t>Foto de satélite do local de instalação</w:t>
             </w:r>
             <w:r>
               <w:rPr>
+                <w:b/>
+                <w:bCs/>
                 <w:noProof/>
                 <w:webHidden/>
               </w:rPr>
@@ -517,6 +582,8 @@
             </w:r>
             <w:r>
               <w:rPr>
+                <w:b/>
+                <w:bCs/>
                 <w:noProof/>
                 <w:webHidden/>
               </w:rPr>
@@ -524,19 +591,25 @@
             </w:r>
             <w:r>
               <w:rPr>
-                <w:noProof/>
-                <w:webHidden/>
-              </w:rPr>
-              <w:instrText xml:space="preserve"> PAGEREF _Toc129767357 \h </w:instrText>
-            </w:r>
-            <w:r>
-              <w:rPr>
-                <w:noProof/>
-                <w:webHidden/>
-              </w:rPr>
-            </w:r>
-            <w:r>
-              <w:rPr>
+                <w:b/>
+                <w:bCs/>
+                <w:noProof/>
+                <w:webHidden/>
+              </w:rPr>
+              <w:instrText xml:space="preserve"> PAGEREF _Toc103773268 \h </w:instrText>
+            </w:r>
+            <w:r>
+              <w:rPr>
+                <w:b/>
+                <w:bCs/>
+                <w:noProof/>
+                <w:webHidden/>
+              </w:rPr>
+            </w:r>
+            <w:r>
+              <w:rPr>
+                <w:b/>
+                <w:bCs/>
                 <w:noProof/>
                 <w:webHidden/>
               </w:rPr>
@@ -544,6 +617,8 @@
             </w:r>
             <w:r>
               <w:rPr>
+                <w:b/>
+                <w:bCs/>
                 <w:noProof/>
                 <w:webHidden/>
               </w:rPr>
@@ -551,6 +626,8 @@
             </w:r>
             <w:r>
               <w:rPr>
+                <w:b/>
+                <w:bCs/>
                 <w:noProof/>
                 <w:webHidden/>
               </w:rPr>
@@ -563,15 +640,19 @@
             <w:pStyle w:val="Sumrio2"/>
             <w:rPr>
               <w:rFonts w:asciiTheme="minorHAnsi" w:eastAsiaTheme="minorEastAsia" w:hAnsiTheme="minorHAnsi"/>
+              <w:b/>
+              <w:bCs/>
               <w:noProof/>
               <w:sz w:val="22"/>
               <w:lang w:eastAsia="pt-BR"/>
             </w:rPr>
           </w:pPr>
-          <w:hyperlink w:anchor="_Toc129767358" w:history="1">
+          <w:hyperlink w:anchor="_Toc103773269" w:history="1">
             <w:r>
               <w:rPr>
                 <w:rStyle w:val="Hyperlink"/>
+                <w:b/>
+                <w:bCs/>
                 <w:noProof/>
               </w:rPr>
               <w:t>3.2.</w:t>
@@ -579,6 +660,8 @@
             <w:r>
               <w:rPr>
                 <w:rFonts w:asciiTheme="minorHAnsi" w:eastAsiaTheme="minorEastAsia" w:hAnsiTheme="minorHAnsi"/>
+                <w:b/>
+                <w:bCs/>
                 <w:noProof/>
                 <w:sz w:val="22"/>
                 <w:lang w:eastAsia="pt-BR"/>
@@ -588,12 +671,16 @@
             <w:r>
               <w:rPr>
                 <w:rStyle w:val="Hyperlink"/>
+                <w:b/>
+                <w:bCs/>
                 <w:noProof/>
               </w:rPr>
               <w:t>Foto do disjuntor geral</w:t>
             </w:r>
             <w:r>
               <w:rPr>
+                <w:b/>
+                <w:bCs/>
                 <w:noProof/>
                 <w:webHidden/>
               </w:rPr>
@@ -601,6 +688,8 @@
             </w:r>
             <w:r>
               <w:rPr>
+                <w:b/>
+                <w:bCs/>
                 <w:noProof/>
                 <w:webHidden/>
               </w:rPr>
@@ -608,19 +697,25 @@
             </w:r>
             <w:r>
               <w:rPr>
-                <w:noProof/>
-                <w:webHidden/>
-              </w:rPr>
-              <w:instrText xml:space="preserve"> PAGEREF _Toc129767358 \h </w:instrText>
-            </w:r>
-            <w:r>
-              <w:rPr>
-                <w:noProof/>
-                <w:webHidden/>
-              </w:rPr>
-            </w:r>
-            <w:r>
-              <w:rPr>
+                <w:b/>
+                <w:bCs/>
+                <w:noProof/>
+                <w:webHidden/>
+              </w:rPr>
+              <w:instrText xml:space="preserve"> PAGEREF _Toc103773269 \h </w:instrText>
+            </w:r>
+            <w:r>
+              <w:rPr>
+                <w:b/>
+                <w:bCs/>
+                <w:noProof/>
+                <w:webHidden/>
+              </w:rPr>
+            </w:r>
+            <w:r>
+              <w:rPr>
+                <w:b/>
+                <w:bCs/>
                 <w:noProof/>
                 <w:webHidden/>
               </w:rPr>
@@ -628,6 +723,8 @@
             </w:r>
             <w:r>
               <w:rPr>
+                <w:b/>
+                <w:bCs/>
                 <w:noProof/>
                 <w:webHidden/>
               </w:rPr>
@@ -635,6 +732,8 @@
             </w:r>
             <w:r>
               <w:rPr>
+                <w:b/>
+                <w:bCs/>
                 <w:noProof/>
                 <w:webHidden/>
               </w:rPr>
@@ -647,15 +746,19 @@
             <w:pStyle w:val="Sumrio1"/>
             <w:rPr>
               <w:rFonts w:asciiTheme="minorHAnsi" w:eastAsiaTheme="minorEastAsia" w:hAnsiTheme="minorHAnsi"/>
+              <w:b/>
+              <w:bCs/>
               <w:noProof/>
               <w:sz w:val="22"/>
               <w:lang w:eastAsia="pt-BR"/>
             </w:rPr>
           </w:pPr>
-          <w:hyperlink w:anchor="_Toc129767359" w:history="1">
+          <w:hyperlink w:anchor="_Toc103773270" w:history="1">
             <w:r>
               <w:rPr>
                 <w:rStyle w:val="Hyperlink"/>
+                <w:b/>
+                <w:bCs/>
                 <w:noProof/>
               </w:rPr>
               <w:t>4.</w:t>
@@ -663,6 +766,8 @@
             <w:r>
               <w:rPr>
                 <w:rFonts w:asciiTheme="minorHAnsi" w:eastAsiaTheme="minorEastAsia" w:hAnsiTheme="minorHAnsi"/>
+                <w:b/>
+                <w:bCs/>
                 <w:noProof/>
                 <w:sz w:val="22"/>
                 <w:lang w:eastAsia="pt-BR"/>
@@ -672,12 +777,16 @@
             <w:r>
               <w:rPr>
                 <w:rStyle w:val="Hyperlink"/>
+                <w:b/>
+                <w:bCs/>
                 <w:noProof/>
               </w:rPr>
               <w:t>Descrição geral da geração distribuída</w:t>
             </w:r>
             <w:r>
               <w:rPr>
+                <w:b/>
+                <w:bCs/>
                 <w:noProof/>
                 <w:webHidden/>
               </w:rPr>
@@ -685,6 +794,8 @@
             </w:r>
             <w:r>
               <w:rPr>
+                <w:b/>
+                <w:bCs/>
                 <w:noProof/>
                 <w:webHidden/>
               </w:rPr>
@@ -692,19 +803,25 @@
             </w:r>
             <w:r>
               <w:rPr>
-                <w:noProof/>
-                <w:webHidden/>
-              </w:rPr>
-              <w:instrText xml:space="preserve"> PAGEREF _Toc129767359 \h </w:instrText>
-            </w:r>
-            <w:r>
-              <w:rPr>
-                <w:noProof/>
-                <w:webHidden/>
-              </w:rPr>
-            </w:r>
-            <w:r>
-              <w:rPr>
+                <w:b/>
+                <w:bCs/>
+                <w:noProof/>
+                <w:webHidden/>
+              </w:rPr>
+              <w:instrText xml:space="preserve"> PAGEREF _Toc103773270 \h </w:instrText>
+            </w:r>
+            <w:r>
+              <w:rPr>
+                <w:b/>
+                <w:bCs/>
+                <w:noProof/>
+                <w:webHidden/>
+              </w:rPr>
+            </w:r>
+            <w:r>
+              <w:rPr>
+                <w:b/>
+                <w:bCs/>
                 <w:noProof/>
                 <w:webHidden/>
               </w:rPr>
@@ -712,6 +829,8 @@
             </w:r>
             <w:r>
               <w:rPr>
+                <w:b/>
+                <w:bCs/>
                 <w:noProof/>
                 <w:webHidden/>
               </w:rPr>
@@ -719,6 +838,8 @@
             </w:r>
             <w:r>
               <w:rPr>
+                <w:b/>
+                <w:bCs/>
                 <w:noProof/>
                 <w:webHidden/>
               </w:rPr>
@@ -731,15 +852,19 @@
             <w:pStyle w:val="Sumrio2"/>
             <w:rPr>
               <w:rFonts w:asciiTheme="minorHAnsi" w:eastAsiaTheme="minorEastAsia" w:hAnsiTheme="minorHAnsi"/>
+              <w:b/>
+              <w:bCs/>
               <w:noProof/>
               <w:sz w:val="22"/>
               <w:lang w:eastAsia="pt-BR"/>
             </w:rPr>
           </w:pPr>
-          <w:hyperlink w:anchor="_Toc129767360" w:history="1">
+          <w:hyperlink w:anchor="_Toc103773271" w:history="1">
             <w:r>
               <w:rPr>
                 <w:rStyle w:val="Hyperlink"/>
+                <w:b/>
+                <w:bCs/>
                 <w:noProof/>
               </w:rPr>
               <w:t>4.1.</w:t>
@@ -747,6 +872,8 @@
             <w:r>
               <w:rPr>
                 <w:rFonts w:asciiTheme="minorHAnsi" w:eastAsiaTheme="minorEastAsia" w:hAnsiTheme="minorHAnsi"/>
+                <w:b/>
+                <w:bCs/>
                 <w:noProof/>
                 <w:sz w:val="22"/>
                 <w:lang w:eastAsia="pt-BR"/>
@@ -756,12 +883,16 @@
             <w:r>
               <w:rPr>
                 <w:rStyle w:val="Hyperlink"/>
+                <w:b/>
+                <w:bCs/>
                 <w:noProof/>
               </w:rPr>
               <w:t>Módulos fotovoltaicos</w:t>
             </w:r>
             <w:r>
               <w:rPr>
+                <w:b/>
+                <w:bCs/>
                 <w:noProof/>
                 <w:webHidden/>
               </w:rPr>
@@ -769,6 +900,8 @@
             </w:r>
             <w:r>
               <w:rPr>
+                <w:b/>
+                <w:bCs/>
                 <w:noProof/>
                 <w:webHidden/>
               </w:rPr>
@@ -776,19 +909,25 @@
             </w:r>
             <w:r>
               <w:rPr>
-                <w:noProof/>
-                <w:webHidden/>
-              </w:rPr>
-              <w:instrText xml:space="preserve"> PAGEREF _Toc129767360 \h </w:instrText>
-            </w:r>
-            <w:r>
-              <w:rPr>
-                <w:noProof/>
-                <w:webHidden/>
-              </w:rPr>
-            </w:r>
-            <w:r>
-              <w:rPr>
+                <w:b/>
+                <w:bCs/>
+                <w:noProof/>
+                <w:webHidden/>
+              </w:rPr>
+              <w:instrText xml:space="preserve"> PAGEREF _Toc103773271 \h </w:instrText>
+            </w:r>
+            <w:r>
+              <w:rPr>
+                <w:b/>
+                <w:bCs/>
+                <w:noProof/>
+                <w:webHidden/>
+              </w:rPr>
+            </w:r>
+            <w:r>
+              <w:rPr>
+                <w:b/>
+                <w:bCs/>
                 <w:noProof/>
                 <w:webHidden/>
               </w:rPr>
@@ -796,6 +935,8 @@
             </w:r>
             <w:r>
               <w:rPr>
+                <w:b/>
+                <w:bCs/>
                 <w:noProof/>
                 <w:webHidden/>
               </w:rPr>
@@ -803,6 +944,8 @@
             </w:r>
             <w:r>
               <w:rPr>
+                <w:b/>
+                <w:bCs/>
                 <w:noProof/>
                 <w:webHidden/>
               </w:rPr>
@@ -815,15 +958,19 @@
             <w:pStyle w:val="Sumrio2"/>
             <w:rPr>
               <w:rFonts w:asciiTheme="minorHAnsi" w:eastAsiaTheme="minorEastAsia" w:hAnsiTheme="minorHAnsi"/>
+              <w:b/>
+              <w:bCs/>
               <w:noProof/>
               <w:sz w:val="22"/>
               <w:lang w:eastAsia="pt-BR"/>
             </w:rPr>
           </w:pPr>
-          <w:hyperlink w:anchor="_Toc129767361" w:history="1">
+          <w:hyperlink w:anchor="_Toc103773272" w:history="1">
             <w:r>
               <w:rPr>
                 <w:rStyle w:val="Hyperlink"/>
+                <w:b/>
+                <w:bCs/>
                 <w:noProof/>
               </w:rPr>
               <w:t>4.2.</w:t>
@@ -831,6 +978,8 @@
             <w:r>
               <w:rPr>
                 <w:rFonts w:asciiTheme="minorHAnsi" w:eastAsiaTheme="minorEastAsia" w:hAnsiTheme="minorHAnsi"/>
+                <w:b/>
+                <w:bCs/>
                 <w:noProof/>
                 <w:sz w:val="22"/>
                 <w:lang w:eastAsia="pt-BR"/>
@@ -840,12 +989,16 @@
             <w:r>
               <w:rPr>
                 <w:rStyle w:val="Hyperlink"/>
+                <w:b/>
+                <w:bCs/>
                 <w:noProof/>
               </w:rPr>
               <w:t>Inversores</w:t>
             </w:r>
             <w:r>
               <w:rPr>
+                <w:b/>
+                <w:bCs/>
                 <w:noProof/>
                 <w:webHidden/>
               </w:rPr>
@@ -853,6 +1006,8 @@
             </w:r>
             <w:r>
               <w:rPr>
+                <w:b/>
+                <w:bCs/>
                 <w:noProof/>
                 <w:webHidden/>
               </w:rPr>
@@ -860,19 +1015,25 @@
             </w:r>
             <w:r>
               <w:rPr>
-                <w:noProof/>
-                <w:webHidden/>
-              </w:rPr>
-              <w:instrText xml:space="preserve"> PAGEREF _Toc129767361 \h </w:instrText>
-            </w:r>
-            <w:r>
-              <w:rPr>
-                <w:noProof/>
-                <w:webHidden/>
-              </w:rPr>
-            </w:r>
-            <w:r>
-              <w:rPr>
+                <w:b/>
+                <w:bCs/>
+                <w:noProof/>
+                <w:webHidden/>
+              </w:rPr>
+              <w:instrText xml:space="preserve"> PAGEREF _Toc103773272 \h </w:instrText>
+            </w:r>
+            <w:r>
+              <w:rPr>
+                <w:b/>
+                <w:bCs/>
+                <w:noProof/>
+                <w:webHidden/>
+              </w:rPr>
+            </w:r>
+            <w:r>
+              <w:rPr>
+                <w:b/>
+                <w:bCs/>
                 <w:noProof/>
                 <w:webHidden/>
               </w:rPr>
@@ -880,6 +1041,8 @@
             </w:r>
             <w:r>
               <w:rPr>
+                <w:b/>
+                <w:bCs/>
                 <w:noProof/>
                 <w:webHidden/>
               </w:rPr>
@@ -887,6 +1050,8 @@
             </w:r>
             <w:r>
               <w:rPr>
+                <w:b/>
+                <w:bCs/>
                 <w:noProof/>
                 <w:webHidden/>
               </w:rPr>
@@ -899,15 +1064,19 @@
             <w:pStyle w:val="Sumrio2"/>
             <w:rPr>
               <w:rFonts w:asciiTheme="minorHAnsi" w:eastAsiaTheme="minorEastAsia" w:hAnsiTheme="minorHAnsi"/>
+              <w:b/>
+              <w:bCs/>
               <w:noProof/>
               <w:sz w:val="22"/>
               <w:lang w:eastAsia="pt-BR"/>
             </w:rPr>
           </w:pPr>
-          <w:hyperlink w:anchor="_Toc129767362" w:history="1">
+          <w:hyperlink w:anchor="_Toc103773273" w:history="1">
             <w:r>
               <w:rPr>
                 <w:rStyle w:val="Hyperlink"/>
+                <w:b/>
+                <w:bCs/>
                 <w:noProof/>
               </w:rPr>
               <w:t>4.3.</w:t>
@@ -915,6 +1084,8 @@
             <w:r>
               <w:rPr>
                 <w:rFonts w:asciiTheme="minorHAnsi" w:eastAsiaTheme="minorEastAsia" w:hAnsiTheme="minorHAnsi"/>
+                <w:b/>
+                <w:bCs/>
                 <w:noProof/>
                 <w:sz w:val="22"/>
                 <w:lang w:eastAsia="pt-BR"/>
@@ -924,12 +1095,16 @@
             <w:r>
               <w:rPr>
                 <w:rStyle w:val="Hyperlink"/>
+                <w:b/>
+                <w:bCs/>
                 <w:noProof/>
               </w:rPr>
               <w:t>Estruturas metálicas</w:t>
             </w:r>
             <w:r>
               <w:rPr>
+                <w:b/>
+                <w:bCs/>
                 <w:noProof/>
                 <w:webHidden/>
               </w:rPr>
@@ -937,6 +1112,8 @@
             </w:r>
             <w:r>
               <w:rPr>
+                <w:b/>
+                <w:bCs/>
                 <w:noProof/>
                 <w:webHidden/>
               </w:rPr>
@@ -944,19 +1121,25 @@
             </w:r>
             <w:r>
               <w:rPr>
-                <w:noProof/>
-                <w:webHidden/>
-              </w:rPr>
-              <w:instrText xml:space="preserve"> PAGEREF _Toc129767362 \h </w:instrText>
-            </w:r>
-            <w:r>
-              <w:rPr>
-                <w:noProof/>
-                <w:webHidden/>
-              </w:rPr>
-            </w:r>
-            <w:r>
-              <w:rPr>
+                <w:b/>
+                <w:bCs/>
+                <w:noProof/>
+                <w:webHidden/>
+              </w:rPr>
+              <w:instrText xml:space="preserve"> PAGEREF _Toc103773273 \h </w:instrText>
+            </w:r>
+            <w:r>
+              <w:rPr>
+                <w:b/>
+                <w:bCs/>
+                <w:noProof/>
+                <w:webHidden/>
+              </w:rPr>
+            </w:r>
+            <w:r>
+              <w:rPr>
+                <w:b/>
+                <w:bCs/>
                 <w:noProof/>
                 <w:webHidden/>
               </w:rPr>
@@ -964,6 +1147,8 @@
             </w:r>
             <w:r>
               <w:rPr>
+                <w:b/>
+                <w:bCs/>
                 <w:noProof/>
                 <w:webHidden/>
               </w:rPr>
@@ -971,6 +1156,8 @@
             </w:r>
             <w:r>
               <w:rPr>
+                <w:b/>
+                <w:bCs/>
                 <w:noProof/>
                 <w:webHidden/>
               </w:rPr>
@@ -983,16 +1170,20 @@
             <w:pStyle w:val="Sumrio3"/>
             <w:rPr>
               <w:rFonts w:asciiTheme="minorHAnsi" w:eastAsiaTheme="minorEastAsia" w:hAnsiTheme="minorHAnsi"/>
+              <w:b/>
+              <w:bCs/>
               <w:noProof/>
               <w:sz w:val="22"/>
               <w:lang w:eastAsia="pt-BR"/>
             </w:rPr>
           </w:pPr>
-          <w:hyperlink w:anchor="_Toc129767363" w:history="1">
+          <w:hyperlink w:anchor="_Toc103773274" w:history="1">
             <w:r>
               <w:rPr>
                 <w:rStyle w:val="Hyperlink"/>
                 <w:rFonts w:cs="Arial"/>
+                <w:b/>
+                <w:bCs/>
                 <w:noProof/>
               </w:rPr>
               <w:t>4.3.1.</w:t>
@@ -1000,6 +1191,8 @@
             <w:r>
               <w:rPr>
                 <w:rFonts w:asciiTheme="minorHAnsi" w:eastAsiaTheme="minorEastAsia" w:hAnsiTheme="minorHAnsi"/>
+                <w:b/>
+                <w:bCs/>
                 <w:noProof/>
                 <w:sz w:val="22"/>
                 <w:lang w:eastAsia="pt-BR"/>
@@ -1009,12 +1202,16 @@
             <w:r>
               <w:rPr>
                 <w:rStyle w:val="Hyperlink"/>
+                <w:b/>
+                <w:bCs/>
                 <w:noProof/>
               </w:rPr>
               <w:t>Gancho ajustável</w:t>
             </w:r>
             <w:r>
               <w:rPr>
+                <w:b/>
+                <w:bCs/>
                 <w:noProof/>
                 <w:webHidden/>
               </w:rPr>
@@ -1022,6 +1219,8 @@
             </w:r>
             <w:r>
               <w:rPr>
+                <w:b/>
+                <w:bCs/>
                 <w:noProof/>
                 <w:webHidden/>
               </w:rPr>
@@ -1029,19 +1228,25 @@
             </w:r>
             <w:r>
               <w:rPr>
-                <w:noProof/>
-                <w:webHidden/>
-              </w:rPr>
-              <w:instrText xml:space="preserve"> PAGEREF _Toc129767363 \h </w:instrText>
-            </w:r>
-            <w:r>
-              <w:rPr>
-                <w:noProof/>
-                <w:webHidden/>
-              </w:rPr>
-            </w:r>
-            <w:r>
-              <w:rPr>
+                <w:b/>
+                <w:bCs/>
+                <w:noProof/>
+                <w:webHidden/>
+              </w:rPr>
+              <w:instrText xml:space="preserve"> PAGEREF _Toc103773274 \h </w:instrText>
+            </w:r>
+            <w:r>
+              <w:rPr>
+                <w:b/>
+                <w:bCs/>
+                <w:noProof/>
+                <w:webHidden/>
+              </w:rPr>
+            </w:r>
+            <w:r>
+              <w:rPr>
+                <w:b/>
+                <w:bCs/>
                 <w:noProof/>
                 <w:webHidden/>
               </w:rPr>
@@ -1049,6 +1254,8 @@
             </w:r>
             <w:r>
               <w:rPr>
+                <w:b/>
+                <w:bCs/>
                 <w:noProof/>
                 <w:webHidden/>
               </w:rPr>
@@ -1056,6 +1263,8 @@
             </w:r>
             <w:r>
               <w:rPr>
+                <w:b/>
+                <w:bCs/>
                 <w:noProof/>
                 <w:webHidden/>
               </w:rPr>
@@ -1068,16 +1277,20 @@
             <w:pStyle w:val="Sumrio3"/>
             <w:rPr>
               <w:rFonts w:asciiTheme="minorHAnsi" w:eastAsiaTheme="minorEastAsia" w:hAnsiTheme="minorHAnsi"/>
+              <w:b/>
+              <w:bCs/>
               <w:noProof/>
               <w:sz w:val="22"/>
               <w:lang w:eastAsia="pt-BR"/>
             </w:rPr>
           </w:pPr>
-          <w:hyperlink w:anchor="_Toc129767364" w:history="1">
+          <w:hyperlink w:anchor="_Toc103773275" w:history="1">
             <w:r>
               <w:rPr>
                 <w:rStyle w:val="Hyperlink"/>
                 <w:rFonts w:cs="Arial"/>
+                <w:b/>
+                <w:bCs/>
                 <w:noProof/>
               </w:rPr>
               <w:t>4.3.2.</w:t>
@@ -1085,6 +1298,8 @@
             <w:r>
               <w:rPr>
                 <w:rFonts w:asciiTheme="minorHAnsi" w:eastAsiaTheme="minorEastAsia" w:hAnsiTheme="minorHAnsi"/>
+                <w:b/>
+                <w:bCs/>
                 <w:noProof/>
                 <w:sz w:val="22"/>
                 <w:lang w:eastAsia="pt-BR"/>
@@ -1094,12 +1309,16 @@
             <w:r>
               <w:rPr>
                 <w:rStyle w:val="Hyperlink"/>
+                <w:b/>
+                <w:bCs/>
                 <w:noProof/>
               </w:rPr>
               <w:t>Grampos</w:t>
             </w:r>
             <w:r>
               <w:rPr>
+                <w:b/>
+                <w:bCs/>
                 <w:noProof/>
                 <w:webHidden/>
               </w:rPr>
@@ -1107,6 +1326,8 @@
             </w:r>
             <w:r>
               <w:rPr>
+                <w:b/>
+                <w:bCs/>
                 <w:noProof/>
                 <w:webHidden/>
               </w:rPr>
@@ -1114,19 +1335,25 @@
             </w:r>
             <w:r>
               <w:rPr>
-                <w:noProof/>
-                <w:webHidden/>
-              </w:rPr>
-              <w:instrText xml:space="preserve"> PAGEREF _Toc129767364 \h </w:instrText>
-            </w:r>
-            <w:r>
-              <w:rPr>
-                <w:noProof/>
-                <w:webHidden/>
-              </w:rPr>
-            </w:r>
-            <w:r>
-              <w:rPr>
+                <w:b/>
+                <w:bCs/>
+                <w:noProof/>
+                <w:webHidden/>
+              </w:rPr>
+              <w:instrText xml:space="preserve"> PAGEREF _Toc103773275 \h </w:instrText>
+            </w:r>
+            <w:r>
+              <w:rPr>
+                <w:b/>
+                <w:bCs/>
+                <w:noProof/>
+                <w:webHidden/>
+              </w:rPr>
+            </w:r>
+            <w:r>
+              <w:rPr>
+                <w:b/>
+                <w:bCs/>
                 <w:noProof/>
                 <w:webHidden/>
               </w:rPr>
@@ -1134,6 +1361,8 @@
             </w:r>
             <w:r>
               <w:rPr>
+                <w:b/>
+                <w:bCs/>
                 <w:noProof/>
                 <w:webHidden/>
               </w:rPr>
@@ -1141,6 +1370,8 @@
             </w:r>
             <w:r>
               <w:rPr>
+                <w:b/>
+                <w:bCs/>
                 <w:noProof/>
                 <w:webHidden/>
               </w:rPr>
@@ -1153,15 +1384,19 @@
             <w:pStyle w:val="Sumrio3"/>
             <w:rPr>
               <w:rFonts w:asciiTheme="minorHAnsi" w:eastAsiaTheme="minorEastAsia" w:hAnsiTheme="minorHAnsi"/>
+              <w:b/>
+              <w:bCs/>
               <w:noProof/>
               <w:sz w:val="22"/>
               <w:lang w:eastAsia="pt-BR"/>
             </w:rPr>
           </w:pPr>
-          <w:hyperlink w:anchor="_Toc129767365" w:history="1">
+          <w:hyperlink w:anchor="_Toc103773276" w:history="1">
             <w:r>
               <w:rPr>
                 <w:rStyle w:val="Hyperlink"/>
+                <w:b/>
+                <w:bCs/>
                 <w:noProof/>
               </w:rPr>
               <w:t>4.3.3.</w:t>
@@ -1169,6 +1404,8 @@
             <w:r>
               <w:rPr>
                 <w:rFonts w:asciiTheme="minorHAnsi" w:eastAsiaTheme="minorEastAsia" w:hAnsiTheme="minorHAnsi"/>
+                <w:b/>
+                <w:bCs/>
                 <w:noProof/>
                 <w:sz w:val="22"/>
                 <w:lang w:eastAsia="pt-BR"/>
@@ -1178,12 +1415,16 @@
             <w:r>
               <w:rPr>
                 <w:rStyle w:val="Hyperlink"/>
+                <w:b/>
+                <w:bCs/>
                 <w:noProof/>
               </w:rPr>
               <w:t>Pé em “L”</w:t>
             </w:r>
             <w:r>
               <w:rPr>
+                <w:b/>
+                <w:bCs/>
                 <w:noProof/>
                 <w:webHidden/>
               </w:rPr>
@@ -1191,6 +1432,8 @@
             </w:r>
             <w:r>
               <w:rPr>
+                <w:b/>
+                <w:bCs/>
                 <w:noProof/>
                 <w:webHidden/>
               </w:rPr>
@@ -1198,19 +1441,25 @@
             </w:r>
             <w:r>
               <w:rPr>
-                <w:noProof/>
-                <w:webHidden/>
-              </w:rPr>
-              <w:instrText xml:space="preserve"> PAGEREF _Toc129767365 \h </w:instrText>
-            </w:r>
-            <w:r>
-              <w:rPr>
-                <w:noProof/>
-                <w:webHidden/>
-              </w:rPr>
-            </w:r>
-            <w:r>
-              <w:rPr>
+                <w:b/>
+                <w:bCs/>
+                <w:noProof/>
+                <w:webHidden/>
+              </w:rPr>
+              <w:instrText xml:space="preserve"> PAGEREF _Toc103773276 \h </w:instrText>
+            </w:r>
+            <w:r>
+              <w:rPr>
+                <w:b/>
+                <w:bCs/>
+                <w:noProof/>
+                <w:webHidden/>
+              </w:rPr>
+            </w:r>
+            <w:r>
+              <w:rPr>
+                <w:b/>
+                <w:bCs/>
                 <w:noProof/>
                 <w:webHidden/>
               </w:rPr>
@@ -1218,13 +1467,17 @@
             </w:r>
             <w:r>
               <w:rPr>
-                <w:noProof/>
-                <w:webHidden/>
-              </w:rPr>
-              <w:t>7</w:t>
-            </w:r>
-            <w:r>
-              <w:rPr>
+                <w:b/>
+                <w:bCs/>
+                <w:noProof/>
+                <w:webHidden/>
+              </w:rPr>
+              <w:t>8</w:t>
+            </w:r>
+            <w:r>
+              <w:rPr>
+                <w:b/>
+                <w:bCs/>
                 <w:noProof/>
                 <w:webHidden/>
               </w:rPr>
@@ -1237,15 +1490,19 @@
             <w:pStyle w:val="Sumrio3"/>
             <w:rPr>
               <w:rFonts w:asciiTheme="minorHAnsi" w:eastAsiaTheme="minorEastAsia" w:hAnsiTheme="minorHAnsi"/>
+              <w:b/>
+              <w:bCs/>
               <w:noProof/>
               <w:sz w:val="22"/>
               <w:lang w:eastAsia="pt-BR"/>
             </w:rPr>
           </w:pPr>
-          <w:hyperlink w:anchor="_Toc129767366" w:history="1">
+          <w:hyperlink w:anchor="_Toc103773277" w:history="1">
             <w:r>
               <w:rPr>
                 <w:rStyle w:val="Hyperlink"/>
+                <w:b/>
+                <w:bCs/>
                 <w:noProof/>
               </w:rPr>
               <w:t>4.3.4.</w:t>
@@ -1253,6 +1510,8 @@
             <w:r>
               <w:rPr>
                 <w:rFonts w:asciiTheme="minorHAnsi" w:eastAsiaTheme="minorEastAsia" w:hAnsiTheme="minorHAnsi"/>
+                <w:b/>
+                <w:bCs/>
                 <w:noProof/>
                 <w:sz w:val="22"/>
                 <w:lang w:eastAsia="pt-BR"/>
@@ -1262,12 +1521,16 @@
             <w:r>
               <w:rPr>
                 <w:rStyle w:val="Hyperlink"/>
+                <w:b/>
+                <w:bCs/>
                 <w:noProof/>
               </w:rPr>
               <w:t>Mini Trilho</w:t>
             </w:r>
             <w:r>
               <w:rPr>
+                <w:b/>
+                <w:bCs/>
                 <w:noProof/>
                 <w:webHidden/>
               </w:rPr>
@@ -1275,6 +1538,8 @@
             </w:r>
             <w:r>
               <w:rPr>
+                <w:b/>
+                <w:bCs/>
                 <w:noProof/>
                 <w:webHidden/>
               </w:rPr>
@@ -1282,19 +1547,25 @@
             </w:r>
             <w:r>
               <w:rPr>
-                <w:noProof/>
-                <w:webHidden/>
-              </w:rPr>
-              <w:instrText xml:space="preserve"> PAGEREF _Toc129767366 \h </w:instrText>
-            </w:r>
-            <w:r>
-              <w:rPr>
-                <w:noProof/>
-                <w:webHidden/>
-              </w:rPr>
-            </w:r>
-            <w:r>
-              <w:rPr>
+                <w:b/>
+                <w:bCs/>
+                <w:noProof/>
+                <w:webHidden/>
+              </w:rPr>
+              <w:instrText xml:space="preserve"> PAGEREF _Toc103773277 \h </w:instrText>
+            </w:r>
+            <w:r>
+              <w:rPr>
+                <w:b/>
+                <w:bCs/>
+                <w:noProof/>
+                <w:webHidden/>
+              </w:rPr>
+            </w:r>
+            <w:r>
+              <w:rPr>
+                <w:b/>
+                <w:bCs/>
                 <w:noProof/>
                 <w:webHidden/>
               </w:rPr>
@@ -1302,6 +1573,8 @@
             </w:r>
             <w:r>
               <w:rPr>
+                <w:b/>
+                <w:bCs/>
                 <w:noProof/>
                 <w:webHidden/>
               </w:rPr>
@@ -1309,6 +1582,8 @@
             </w:r>
             <w:r>
               <w:rPr>
+                <w:b/>
+                <w:bCs/>
                 <w:noProof/>
                 <w:webHidden/>
               </w:rPr>
@@ -1321,15 +1596,19 @@
             <w:pStyle w:val="Sumrio3"/>
             <w:rPr>
               <w:rFonts w:asciiTheme="minorHAnsi" w:eastAsiaTheme="minorEastAsia" w:hAnsiTheme="minorHAnsi"/>
+              <w:b/>
+              <w:bCs/>
               <w:noProof/>
               <w:sz w:val="22"/>
               <w:lang w:eastAsia="pt-BR"/>
             </w:rPr>
           </w:pPr>
-          <w:hyperlink w:anchor="_Toc129767367" w:history="1">
+          <w:hyperlink w:anchor="_Toc103773278" w:history="1">
             <w:r>
               <w:rPr>
                 <w:rStyle w:val="Hyperlink"/>
+                <w:b/>
+                <w:bCs/>
                 <w:noProof/>
               </w:rPr>
               <w:t>4.3.5.</w:t>
@@ -1337,6 +1616,8 @@
             <w:r>
               <w:rPr>
                 <w:rFonts w:asciiTheme="minorHAnsi" w:eastAsiaTheme="minorEastAsia" w:hAnsiTheme="minorHAnsi"/>
+                <w:b/>
+                <w:bCs/>
                 <w:noProof/>
                 <w:sz w:val="22"/>
                 <w:lang w:eastAsia="pt-BR"/>
@@ -1346,12 +1627,16 @@
             <w:r>
               <w:rPr>
                 <w:rStyle w:val="Hyperlink"/>
+                <w:b/>
+                <w:bCs/>
                 <w:noProof/>
               </w:rPr>
               <w:t>Estrutura em “V”</w:t>
             </w:r>
             <w:r>
               <w:rPr>
+                <w:b/>
+                <w:bCs/>
                 <w:noProof/>
                 <w:webHidden/>
               </w:rPr>
@@ -1359,6 +1644,8 @@
             </w:r>
             <w:r>
               <w:rPr>
+                <w:b/>
+                <w:bCs/>
                 <w:noProof/>
                 <w:webHidden/>
               </w:rPr>
@@ -1366,19 +1653,25 @@
             </w:r>
             <w:r>
               <w:rPr>
-                <w:noProof/>
-                <w:webHidden/>
-              </w:rPr>
-              <w:instrText xml:space="preserve"> PAGEREF _Toc129767367 \h </w:instrText>
-            </w:r>
-            <w:r>
-              <w:rPr>
-                <w:noProof/>
-                <w:webHidden/>
-              </w:rPr>
-            </w:r>
-            <w:r>
-              <w:rPr>
+                <w:b/>
+                <w:bCs/>
+                <w:noProof/>
+                <w:webHidden/>
+              </w:rPr>
+              <w:instrText xml:space="preserve"> PAGEREF _Toc103773278 \h </w:instrText>
+            </w:r>
+            <w:r>
+              <w:rPr>
+                <w:b/>
+                <w:bCs/>
+                <w:noProof/>
+                <w:webHidden/>
+              </w:rPr>
+            </w:r>
+            <w:r>
+              <w:rPr>
+                <w:b/>
+                <w:bCs/>
                 <w:noProof/>
                 <w:webHidden/>
               </w:rPr>
@@ -1386,6 +1679,8 @@
             </w:r>
             <w:r>
               <w:rPr>
+                <w:b/>
+                <w:bCs/>
                 <w:noProof/>
                 <w:webHidden/>
               </w:rPr>
@@ -1393,6 +1688,8 @@
             </w:r>
             <w:r>
               <w:rPr>
+                <w:b/>
+                <w:bCs/>
                 <w:noProof/>
                 <w:webHidden/>
               </w:rPr>
@@ -1405,15 +1702,19 @@
             <w:pStyle w:val="Sumrio2"/>
             <w:rPr>
               <w:rFonts w:asciiTheme="minorHAnsi" w:eastAsiaTheme="minorEastAsia" w:hAnsiTheme="minorHAnsi"/>
+              <w:b/>
+              <w:bCs/>
               <w:noProof/>
               <w:sz w:val="22"/>
               <w:lang w:eastAsia="pt-BR"/>
             </w:rPr>
           </w:pPr>
-          <w:hyperlink w:anchor="_Toc129767368" w:history="1">
+          <w:hyperlink w:anchor="_Toc103773279" w:history="1">
             <w:r>
               <w:rPr>
                 <w:rStyle w:val="Hyperlink"/>
+                <w:b/>
+                <w:bCs/>
                 <w:noProof/>
               </w:rPr>
               <w:t>4.4.</w:t>
@@ -1421,6 +1722,8 @@
             <w:r>
               <w:rPr>
                 <w:rFonts w:asciiTheme="minorHAnsi" w:eastAsiaTheme="minorEastAsia" w:hAnsiTheme="minorHAnsi"/>
+                <w:b/>
+                <w:bCs/>
                 <w:noProof/>
                 <w:sz w:val="22"/>
                 <w:lang w:eastAsia="pt-BR"/>
@@ -1430,12 +1733,16 @@
             <w:r>
               <w:rPr>
                 <w:rStyle w:val="Hyperlink"/>
+                <w:b/>
+                <w:bCs/>
                 <w:noProof/>
               </w:rPr>
               <w:t>Dispositivos de proteção</w:t>
             </w:r>
             <w:r>
               <w:rPr>
+                <w:b/>
+                <w:bCs/>
                 <w:noProof/>
                 <w:webHidden/>
               </w:rPr>
@@ -1443,6 +1750,8 @@
             </w:r>
             <w:r>
               <w:rPr>
+                <w:b/>
+                <w:bCs/>
                 <w:noProof/>
                 <w:webHidden/>
               </w:rPr>
@@ -1450,19 +1759,25 @@
             </w:r>
             <w:r>
               <w:rPr>
-                <w:noProof/>
-                <w:webHidden/>
-              </w:rPr>
-              <w:instrText xml:space="preserve"> PAGEREF _Toc129767368 \h </w:instrText>
-            </w:r>
-            <w:r>
-              <w:rPr>
-                <w:noProof/>
-                <w:webHidden/>
-              </w:rPr>
-            </w:r>
-            <w:r>
-              <w:rPr>
+                <w:b/>
+                <w:bCs/>
+                <w:noProof/>
+                <w:webHidden/>
+              </w:rPr>
+              <w:instrText xml:space="preserve"> PAGEREF _Toc103773279 \h </w:instrText>
+            </w:r>
+            <w:r>
+              <w:rPr>
+                <w:b/>
+                <w:bCs/>
+                <w:noProof/>
+                <w:webHidden/>
+              </w:rPr>
+            </w:r>
+            <w:r>
+              <w:rPr>
+                <w:b/>
+                <w:bCs/>
                 <w:noProof/>
                 <w:webHidden/>
               </w:rPr>
@@ -1470,6 +1785,8 @@
             </w:r>
             <w:r>
               <w:rPr>
+                <w:b/>
+                <w:bCs/>
                 <w:noProof/>
                 <w:webHidden/>
               </w:rPr>
@@ -1477,6 +1794,8 @@
             </w:r>
             <w:r>
               <w:rPr>
+                <w:b/>
+                <w:bCs/>
                 <w:noProof/>
                 <w:webHidden/>
               </w:rPr>
@@ -1489,15 +1808,19 @@
             <w:pStyle w:val="Sumrio2"/>
             <w:rPr>
               <w:rFonts w:asciiTheme="minorHAnsi" w:eastAsiaTheme="minorEastAsia" w:hAnsiTheme="minorHAnsi"/>
+              <w:b/>
+              <w:bCs/>
               <w:noProof/>
               <w:sz w:val="22"/>
               <w:lang w:eastAsia="pt-BR"/>
             </w:rPr>
           </w:pPr>
-          <w:hyperlink w:anchor="_Toc129767369" w:history="1">
+          <w:hyperlink w:anchor="_Toc103773280" w:history="1">
             <w:r>
               <w:rPr>
                 <w:rStyle w:val="Hyperlink"/>
+                <w:b/>
+                <w:bCs/>
                 <w:noProof/>
               </w:rPr>
               <w:t>4.5.</w:t>
@@ -1505,6 +1828,8 @@
             <w:r>
               <w:rPr>
                 <w:rFonts w:asciiTheme="minorHAnsi" w:eastAsiaTheme="minorEastAsia" w:hAnsiTheme="minorHAnsi"/>
+                <w:b/>
+                <w:bCs/>
                 <w:noProof/>
                 <w:sz w:val="22"/>
                 <w:lang w:eastAsia="pt-BR"/>
@@ -1514,12 +1839,16 @@
             <w:r>
               <w:rPr>
                 <w:rStyle w:val="Hyperlink"/>
+                <w:b/>
+                <w:bCs/>
                 <w:noProof/>
               </w:rPr>
               <w:t>Aterramento</w:t>
             </w:r>
             <w:r>
               <w:rPr>
+                <w:b/>
+                <w:bCs/>
                 <w:noProof/>
                 <w:webHidden/>
               </w:rPr>
@@ -1527,6 +1856,8 @@
             </w:r>
             <w:r>
               <w:rPr>
+                <w:b/>
+                <w:bCs/>
                 <w:noProof/>
                 <w:webHidden/>
               </w:rPr>
@@ -1534,19 +1865,25 @@
             </w:r>
             <w:r>
               <w:rPr>
-                <w:noProof/>
-                <w:webHidden/>
-              </w:rPr>
-              <w:instrText xml:space="preserve"> PAGEREF _Toc129767369 \h </w:instrText>
-            </w:r>
-            <w:r>
-              <w:rPr>
-                <w:noProof/>
-                <w:webHidden/>
-              </w:rPr>
-            </w:r>
-            <w:r>
-              <w:rPr>
+                <w:b/>
+                <w:bCs/>
+                <w:noProof/>
+                <w:webHidden/>
+              </w:rPr>
+              <w:instrText xml:space="preserve"> PAGEREF _Toc103773280 \h </w:instrText>
+            </w:r>
+            <w:r>
+              <w:rPr>
+                <w:b/>
+                <w:bCs/>
+                <w:noProof/>
+                <w:webHidden/>
+              </w:rPr>
+            </w:r>
+            <w:r>
+              <w:rPr>
+                <w:b/>
+                <w:bCs/>
                 <w:noProof/>
                 <w:webHidden/>
               </w:rPr>
@@ -1554,6 +1891,8 @@
             </w:r>
             <w:r>
               <w:rPr>
+                <w:b/>
+                <w:bCs/>
                 <w:noProof/>
                 <w:webHidden/>
               </w:rPr>
@@ -1561,6 +1900,8 @@
             </w:r>
             <w:r>
               <w:rPr>
+                <w:b/>
+                <w:bCs/>
                 <w:noProof/>
                 <w:webHidden/>
               </w:rPr>
@@ -1573,15 +1914,19 @@
             <w:pStyle w:val="Sumrio1"/>
             <w:rPr>
               <w:rFonts w:asciiTheme="minorHAnsi" w:eastAsiaTheme="minorEastAsia" w:hAnsiTheme="minorHAnsi"/>
+              <w:b/>
+              <w:bCs/>
               <w:noProof/>
               <w:sz w:val="22"/>
               <w:lang w:eastAsia="pt-BR"/>
             </w:rPr>
           </w:pPr>
-          <w:hyperlink w:anchor="_Toc129767370" w:history="1">
+          <w:hyperlink w:anchor="_Toc103773281" w:history="1">
             <w:r>
               <w:rPr>
                 <w:rStyle w:val="Hyperlink"/>
+                <w:b/>
+                <w:bCs/>
                 <w:noProof/>
               </w:rPr>
               <w:t>5.</w:t>
@@ -1589,6 +1934,8 @@
             <w:r>
               <w:rPr>
                 <w:rFonts w:asciiTheme="minorHAnsi" w:eastAsiaTheme="minorEastAsia" w:hAnsiTheme="minorHAnsi"/>
+                <w:b/>
+                <w:bCs/>
                 <w:noProof/>
                 <w:sz w:val="22"/>
                 <w:lang w:eastAsia="pt-BR"/>
@@ -1598,12 +1945,16 @@
             <w:r>
               <w:rPr>
                 <w:rStyle w:val="Hyperlink"/>
+                <w:b/>
+                <w:bCs/>
                 <w:noProof/>
               </w:rPr>
               <w:t>Normas</w:t>
             </w:r>
             <w:r>
               <w:rPr>
+                <w:b/>
+                <w:bCs/>
                 <w:noProof/>
                 <w:webHidden/>
               </w:rPr>
@@ -1611,6 +1962,8 @@
             </w:r>
             <w:r>
               <w:rPr>
+                <w:b/>
+                <w:bCs/>
                 <w:noProof/>
                 <w:webHidden/>
               </w:rPr>
@@ -1618,19 +1971,25 @@
             </w:r>
             <w:r>
               <w:rPr>
-                <w:noProof/>
-                <w:webHidden/>
-              </w:rPr>
-              <w:instrText xml:space="preserve"> PAGEREF _Toc129767370 \h </w:instrText>
-            </w:r>
-            <w:r>
-              <w:rPr>
-                <w:noProof/>
-                <w:webHidden/>
-              </w:rPr>
-            </w:r>
-            <w:r>
-              <w:rPr>
+                <w:b/>
+                <w:bCs/>
+                <w:noProof/>
+                <w:webHidden/>
+              </w:rPr>
+              <w:instrText xml:space="preserve"> PAGEREF _Toc103773281 \h </w:instrText>
+            </w:r>
+            <w:r>
+              <w:rPr>
+                <w:b/>
+                <w:bCs/>
+                <w:noProof/>
+                <w:webHidden/>
+              </w:rPr>
+            </w:r>
+            <w:r>
+              <w:rPr>
+                <w:b/>
+                <w:bCs/>
                 <w:noProof/>
                 <w:webHidden/>
               </w:rPr>
@@ -1638,6 +1997,8 @@
             </w:r>
             <w:r>
               <w:rPr>
+                <w:b/>
+                <w:bCs/>
                 <w:noProof/>
                 <w:webHidden/>
               </w:rPr>
@@ -1645,6 +2006,8 @@
             </w:r>
             <w:r>
               <w:rPr>
+                <w:b/>
+                <w:bCs/>
                 <w:noProof/>
                 <w:webHidden/>
               </w:rPr>
@@ -1657,15 +2020,19 @@
             <w:pStyle w:val="Sumrio1"/>
             <w:rPr>
               <w:rFonts w:asciiTheme="minorHAnsi" w:eastAsiaTheme="minorEastAsia" w:hAnsiTheme="minorHAnsi"/>
+              <w:b/>
+              <w:bCs/>
               <w:noProof/>
               <w:sz w:val="22"/>
               <w:lang w:eastAsia="pt-BR"/>
             </w:rPr>
           </w:pPr>
-          <w:hyperlink w:anchor="_Toc129767371" w:history="1">
+          <w:hyperlink w:anchor="_Toc103773282" w:history="1">
             <w:r>
               <w:rPr>
                 <w:rStyle w:val="Hyperlink"/>
+                <w:b/>
+                <w:bCs/>
                 <w:noProof/>
               </w:rPr>
               <w:t>6.</w:t>
@@ -1673,6 +2040,8 @@
             <w:r>
               <w:rPr>
                 <w:rFonts w:asciiTheme="minorHAnsi" w:eastAsiaTheme="minorEastAsia" w:hAnsiTheme="minorHAnsi"/>
+                <w:b/>
+                <w:bCs/>
                 <w:noProof/>
                 <w:sz w:val="22"/>
                 <w:lang w:eastAsia="pt-BR"/>
@@ -1682,12 +2051,16 @@
             <w:r>
               <w:rPr>
                 <w:rStyle w:val="Hyperlink"/>
+                <w:b/>
+                <w:bCs/>
                 <w:noProof/>
               </w:rPr>
               <w:t>Previsão da produção de energia</w:t>
             </w:r>
             <w:r>
               <w:rPr>
+                <w:b/>
+                <w:bCs/>
                 <w:noProof/>
                 <w:webHidden/>
               </w:rPr>
@@ -1695,6 +2068,8 @@
             </w:r>
             <w:r>
               <w:rPr>
+                <w:b/>
+                <w:bCs/>
                 <w:noProof/>
                 <w:webHidden/>
               </w:rPr>
@@ -1702,19 +2077,25 @@
             </w:r>
             <w:r>
               <w:rPr>
-                <w:noProof/>
-                <w:webHidden/>
-              </w:rPr>
-              <w:instrText xml:space="preserve"> PAGEREF _Toc129767371 \h </w:instrText>
-            </w:r>
-            <w:r>
-              <w:rPr>
-                <w:noProof/>
-                <w:webHidden/>
-              </w:rPr>
-            </w:r>
-            <w:r>
-              <w:rPr>
+                <w:b/>
+                <w:bCs/>
+                <w:noProof/>
+                <w:webHidden/>
+              </w:rPr>
+              <w:instrText xml:space="preserve"> PAGEREF _Toc103773282 \h </w:instrText>
+            </w:r>
+            <w:r>
+              <w:rPr>
+                <w:b/>
+                <w:bCs/>
+                <w:noProof/>
+                <w:webHidden/>
+              </w:rPr>
+            </w:r>
+            <w:r>
+              <w:rPr>
+                <w:b/>
+                <w:bCs/>
                 <w:noProof/>
                 <w:webHidden/>
               </w:rPr>
@@ -1722,6 +2103,8 @@
             </w:r>
             <w:r>
               <w:rPr>
+                <w:b/>
+                <w:bCs/>
                 <w:noProof/>
                 <w:webHidden/>
               </w:rPr>
@@ -1729,6 +2112,8 @@
             </w:r>
             <w:r>
               <w:rPr>
+                <w:b/>
+                <w:bCs/>
                 <w:noProof/>
                 <w:webHidden/>
               </w:rPr>
@@ -1741,15 +2126,19 @@
             <w:pStyle w:val="Sumrio2"/>
             <w:rPr>
               <w:rFonts w:asciiTheme="minorHAnsi" w:eastAsiaTheme="minorEastAsia" w:hAnsiTheme="minorHAnsi"/>
+              <w:b/>
+              <w:bCs/>
               <w:noProof/>
               <w:sz w:val="22"/>
               <w:lang w:eastAsia="pt-BR"/>
             </w:rPr>
           </w:pPr>
-          <w:hyperlink w:anchor="_Toc129767372" w:history="1">
+          <w:hyperlink w:anchor="_Toc103773283" w:history="1">
             <w:r>
               <w:rPr>
                 <w:rStyle w:val="Hyperlink"/>
+                <w:b/>
+                <w:bCs/>
                 <w:noProof/>
               </w:rPr>
               <w:t>6.1.</w:t>
@@ -1757,6 +2146,8 @@
             <w:r>
               <w:rPr>
                 <w:rFonts w:asciiTheme="minorHAnsi" w:eastAsiaTheme="minorEastAsia" w:hAnsiTheme="minorHAnsi"/>
+                <w:b/>
+                <w:bCs/>
                 <w:noProof/>
                 <w:sz w:val="22"/>
                 <w:lang w:eastAsia="pt-BR"/>
@@ -1766,12 +2157,16 @@
             <w:r>
               <w:rPr>
                 <w:rStyle w:val="Hyperlink"/>
+                <w:b/>
+                <w:bCs/>
                 <w:noProof/>
               </w:rPr>
               <w:t>Resumo da geração média de energia gerada pelo sistema fotovoltaico</w:t>
             </w:r>
             <w:r>
               <w:rPr>
+                <w:b/>
+                <w:bCs/>
                 <w:noProof/>
                 <w:webHidden/>
               </w:rPr>
@@ -1779,6 +2174,8 @@
             </w:r>
             <w:r>
               <w:rPr>
+                <w:b/>
+                <w:bCs/>
                 <w:noProof/>
                 <w:webHidden/>
               </w:rPr>
@@ -1786,19 +2183,25 @@
             </w:r>
             <w:r>
               <w:rPr>
-                <w:noProof/>
-                <w:webHidden/>
-              </w:rPr>
-              <w:instrText xml:space="preserve"> PAGEREF _Toc129767372 \h </w:instrText>
-            </w:r>
-            <w:r>
-              <w:rPr>
-                <w:noProof/>
-                <w:webHidden/>
-              </w:rPr>
-            </w:r>
-            <w:r>
-              <w:rPr>
+                <w:b/>
+                <w:bCs/>
+                <w:noProof/>
+                <w:webHidden/>
+              </w:rPr>
+              <w:instrText xml:space="preserve"> PAGEREF _Toc103773283 \h </w:instrText>
+            </w:r>
+            <w:r>
+              <w:rPr>
+                <w:b/>
+                <w:bCs/>
+                <w:noProof/>
+                <w:webHidden/>
+              </w:rPr>
+            </w:r>
+            <w:r>
+              <w:rPr>
+                <w:b/>
+                <w:bCs/>
                 <w:noProof/>
                 <w:webHidden/>
               </w:rPr>
@@ -1806,6 +2209,8 @@
             </w:r>
             <w:r>
               <w:rPr>
+                <w:b/>
+                <w:bCs/>
                 <w:noProof/>
                 <w:webHidden/>
               </w:rPr>
@@ -1813,6 +2218,8 @@
             </w:r>
             <w:r>
               <w:rPr>
+                <w:b/>
+                <w:bCs/>
                 <w:noProof/>
                 <w:webHidden/>
               </w:rPr>
@@ -1844,7 +2251,7 @@
       <w:pPr>
         <w:pStyle w:val="Ttulo1"/>
       </w:pPr>
-      <w:bookmarkStart w:id="0" w:name="_Toc129767354"/>
+      <w:bookmarkStart w:id="0" w:name="_Toc103773265"/>
       <w:r>
         <w:lastRenderedPageBreak/>
         <w:t>Introdução</w:t>
@@ -1886,7 +2293,7 @@
           <w:noProof/>
         </w:rPr>
         <w:drawing>
-          <wp:inline distT="0" distB="0" distL="0" distR="0" wp14:anchorId="02EA0250" wp14:editId="666779AC">
+          <wp:inline distT="0" distB="0" distL="0" distR="0" wp14:anchorId="0BA0C353" wp14:editId="1D6BB334">
             <wp:extent cx="5029835" cy="3237230"/>
             <wp:effectExtent l="0" t="0" r="0" b="1270"/>
             <wp:docPr id="1" name="Imagem 1"/>
@@ -1942,7 +2349,7 @@
       <w:pPr>
         <w:pStyle w:val="Ttulo1"/>
       </w:pPr>
-      <w:bookmarkStart w:id="1" w:name="_Toc129767355"/>
+      <w:bookmarkStart w:id="1" w:name="_Toc103773266"/>
       <w:r>
         <w:lastRenderedPageBreak/>
         <w:t>Objetivo</w:t>
@@ -1978,7 +2385,7 @@
       <w:pPr>
         <w:pStyle w:val="Ttulo1"/>
       </w:pPr>
-      <w:bookmarkStart w:id="2" w:name="_Toc129767356"/>
+      <w:bookmarkStart w:id="2" w:name="_Toc103773267"/>
       <w:r>
         <w:t>Dados da unidade consumidora</w:t>
       </w:r>
@@ -2103,7 +2510,7 @@
         <w:pStyle w:val="Ttulo2"/>
         <w:ind w:left="792" w:hanging="432"/>
       </w:pPr>
-      <w:bookmarkStart w:id="3" w:name="_Toc129767357"/>
+      <w:bookmarkStart w:id="3" w:name="_Toc103773268"/>
       <w:r>
         <w:lastRenderedPageBreak/>
         <w:t>Foto de satélite do local de instalação</w:t>
@@ -2114,27 +2521,24 @@
       <w:pPr>
         <w:pStyle w:val="Imagem"/>
       </w:pPr>
-      <w:r>
-        <w:rPr>
-          <w:noProof/>
-        </w:rPr>
+      <w:r/>
+      <w:r>
         <w:drawing>
-          <wp:inline distT="0" distB="0" distL="0" distR="0" wp14:anchorId="2AB3A7AF" wp14:editId="4934BA24">
+          <wp:inline xmlns:a="http://schemas.openxmlformats.org/drawingml/2006/main" xmlns:pic="http://schemas.openxmlformats.org/drawingml/2006/picture">
             <wp:extent cx="4426214" cy="2880003"/>
-            <wp:effectExtent l="0" t="0" r="0" b="0"/>
             <wp:docPr id="27" name="Picture 27"/>
             <wp:cNvGraphicFramePr>
-              <a:graphicFrameLocks xmlns:a="http://schemas.openxmlformats.org/drawingml/2006/main" noChangeAspect="1"/>
+              <a:graphicFrameLocks noChangeAspect="1"/>
             </wp:cNvGraphicFramePr>
-            <a:graphic xmlns:a="http://schemas.openxmlformats.org/drawingml/2006/main">
+            <a:graphic>
               <a:graphicData uri="http://schemas.openxmlformats.org/drawingml/2006/picture">
-                <pic:pic xmlns:pic="http://schemas.openxmlformats.org/drawingml/2006/picture">
+                <pic:pic>
                   <pic:nvPicPr>
                     <pic:cNvPr id="0" name="foto-satelite.jpg"/>
                     <pic:cNvPicPr/>
                   </pic:nvPicPr>
                   <pic:blipFill>
-                    <a:blip r:embed="rId12"/>
+                    <a:blip r:embed="rId27"/>
                     <a:stretch>
                       <a:fillRect/>
                     </a:stretch>
@@ -2144,9 +2548,7 @@
                       <a:off x="0" y="0"/>
                       <a:ext cx="4426214" cy="2880003"/>
                     </a:xfrm>
-                    <a:prstGeom prst="rect">
-                      <a:avLst/>
-                    </a:prstGeom>
+                    <a:prstGeom prst="rect"/>
                   </pic:spPr>
                 </pic:pic>
               </a:graphicData>
@@ -2159,7 +2561,7 @@
       <w:pPr>
         <w:pStyle w:val="Ttulo2"/>
       </w:pPr>
-      <w:bookmarkStart w:id="4" w:name="_Toc129767358"/>
+      <w:bookmarkStart w:id="4" w:name="_Toc103773269"/>
       <w:r>
         <w:t>Foto do disjuntor geral</w:t>
       </w:r>
@@ -2169,27 +2571,24 @@
       <w:pPr>
         <w:pStyle w:val="Imagem"/>
       </w:pPr>
-      <w:r>
-        <w:rPr>
-          <w:noProof/>
-        </w:rPr>
+      <w:r/>
+      <w:r>
         <w:drawing>
-          <wp:inline distT="0" distB="0" distL="0" distR="0" wp14:anchorId="06D5E18E" wp14:editId="563ABC55">
+          <wp:inline xmlns:a="http://schemas.openxmlformats.org/drawingml/2006/main" xmlns:pic="http://schemas.openxmlformats.org/drawingml/2006/picture">
             <wp:extent cx="2430002" cy="3240002"/>
-            <wp:effectExtent l="0" t="0" r="0" b="0"/>
             <wp:docPr id="28" name="Picture 28"/>
             <wp:cNvGraphicFramePr>
-              <a:graphicFrameLocks xmlns:a="http://schemas.openxmlformats.org/drawingml/2006/main" noChangeAspect="1"/>
+              <a:graphicFrameLocks noChangeAspect="1"/>
             </wp:cNvGraphicFramePr>
-            <a:graphic xmlns:a="http://schemas.openxmlformats.org/drawingml/2006/main">
+            <a:graphic>
               <a:graphicData uri="http://schemas.openxmlformats.org/drawingml/2006/picture">
-                <pic:pic xmlns:pic="http://schemas.openxmlformats.org/drawingml/2006/picture">
+                <pic:pic>
                   <pic:nvPicPr>
                     <pic:cNvPr id="0" name="foto-disjuntor.jpeg"/>
                     <pic:cNvPicPr/>
                   </pic:nvPicPr>
                   <pic:blipFill>
-                    <a:blip r:embed="rId13"/>
+                    <a:blip r:embed="rId28"/>
                     <a:stretch>
                       <a:fillRect/>
                     </a:stretch>
@@ -2199,9 +2598,7 @@
                       <a:off x="0" y="0"/>
                       <a:ext cx="2430002" cy="3240002"/>
                     </a:xfrm>
-                    <a:prstGeom prst="rect">
-                      <a:avLst/>
-                    </a:prstGeom>
+                    <a:prstGeom prst="rect"/>
                   </pic:spPr>
                 </pic:pic>
               </a:graphicData>
@@ -2216,7 +2613,7 @@
       <w:pPr>
         <w:pStyle w:val="Ttulo1"/>
       </w:pPr>
-      <w:bookmarkStart w:id="5" w:name="_Toc129767359"/>
+      <w:bookmarkStart w:id="5" w:name="_Toc103773270"/>
       <w:r>
         <w:lastRenderedPageBreak/>
         <w:t>Descrição geral da geração distribuída</w:t>
@@ -2227,7 +2624,7 @@
       <w:pPr>
         <w:pStyle w:val="Ttulo2"/>
       </w:pPr>
-      <w:bookmarkStart w:id="6" w:name="_Toc129767360"/>
+      <w:bookmarkStart w:id="6" w:name="_Toc103773271"/>
       <w:r>
         <w:t>Módulos fotovoltaicos</w:t>
       </w:r>
@@ -2325,7 +2722,7 @@
       <w:pPr>
         <w:pStyle w:val="Ttulo2"/>
       </w:pPr>
-      <w:bookmarkStart w:id="7" w:name="_Toc129767361"/>
+      <w:bookmarkStart w:id="7" w:name="_Toc103773272"/>
       <w:r>
         <w:t>Inversores</w:t>
       </w:r>
@@ -2557,7 +2954,6 @@
       <w:pPr>
         <w:pStyle w:val="Ttulo2"/>
       </w:pPr>
-      <w:bookmarkStart w:id="8" w:name="_Toc129767362"/>
       <w:r>
         <w:lastRenderedPageBreak/>
         <w:t>Estruturas metálicas</w:t>
@@ -2584,11 +2980,10 @@
           <w:bCs/>
         </w:rPr>
       </w:pPr>
-      <w:bookmarkStart w:id="9" w:name="_Toc129767363"/>
+      <w:bookmarkStart w:id="9" w:name="_Toc103773274"/>
       <w:r>
         <w:t>Gancho ajustável</w:t>
       </w:r>
-      <w:bookmarkEnd w:id="9"/>
     </w:p>
     <w:p>
       <w:pPr>
@@ -2599,6 +2994,7 @@
       <w:r>
         <w:t>Utilizado para instalação em telha cerâmica com. É fixado no caibro do telhado. Na imagem abaixo segue imagem com exemplo de aplicação:</w:t>
       </w:r>
+      <w:bookmarkEnd w:id="9"/>
     </w:p>
     <w:p>
       <w:pPr>
@@ -2611,7 +3007,7 @@
           <w:noProof/>
         </w:rPr>
         <w:drawing>
-          <wp:inline distT="0" distB="0" distL="0" distR="0" wp14:anchorId="2657E81D" wp14:editId="15707535">
+          <wp:inline distT="0" distB="0" distL="0" distR="0" wp14:anchorId="32E20CF0" wp14:editId="2517253C">
             <wp:extent cx="2569846" cy="1809750"/>
             <wp:effectExtent l="0" t="0" r="1905" b="0"/>
             <wp:docPr id="9" name="Imagem 2"/>
@@ -2661,7 +3057,7 @@
           <w:noProof/>
         </w:rPr>
         <w:drawing>
-          <wp:inline distT="0" distB="0" distL="0" distR="0" wp14:anchorId="164D2F79" wp14:editId="2A22F7CB">
+          <wp:inline distT="0" distB="0" distL="0" distR="0" wp14:anchorId="41473C8C" wp14:editId="64EAA9EA">
             <wp:extent cx="3237430" cy="1818122"/>
             <wp:effectExtent l="0" t="0" r="1270" b="0"/>
             <wp:docPr id="10" name="Imagem 3"/>
@@ -2716,11 +3112,10 @@
           <w:bCs/>
         </w:rPr>
       </w:pPr>
-      <w:bookmarkStart w:id="10" w:name="_Toc129767364"/>
+      <w:bookmarkStart w:id="10" w:name="_Toc103773275"/>
       <w:r>
         <w:t>Grampos</w:t>
       </w:r>
-      <w:bookmarkEnd w:id="10"/>
     </w:p>
     <w:p>
       <w:pPr>
@@ -2731,6 +3126,7 @@
       <w:r>
         <w:t>Serão utilizados grampos intermediários e grampos finais.</w:t>
       </w:r>
+      <w:bookmarkEnd w:id="10"/>
     </w:p>
     <w:p>
       <w:pPr>
@@ -2741,7 +3137,7 @@
           <w:noProof/>
         </w:rPr>
         <w:drawing>
-          <wp:inline distT="0" distB="0" distL="0" distR="0" wp14:anchorId="1A89017D" wp14:editId="150ACA9D">
+          <wp:inline distT="0" distB="0" distL="0" distR="0" wp14:anchorId="764A7AD3" wp14:editId="258424BC">
             <wp:extent cx="4386501" cy="1836000"/>
             <wp:effectExtent l="0" t="0" r="0" b="0"/>
             <wp:docPr id="6" name="Imagem 4" descr="grampos.png"/>
@@ -2785,11 +3181,10 @@
           <w:bCs/>
         </w:rPr>
       </w:pPr>
-      <w:bookmarkStart w:id="11" w:name="_Toc129767365"/>
+      <w:bookmarkStart w:id="11" w:name="_Toc103773276"/>
       <w:r>
         <w:t>Pé em “L”</w:t>
       </w:r>
-      <w:bookmarkEnd w:id="11"/>
     </w:p>
     <w:p>
       <w:pPr>
@@ -2800,6 +3195,7 @@
       <w:r>
         <w:t>Utilizado para fixação sobre telha, é característico para instalação em fibrocimento. Através da adaptação técnica, com outros modelos de parafusos pode-se utilizar este suporte para telha cerâmica, ecológica, shingle, concreto, romana, francesa, e metálica ondulada.</w:t>
       </w:r>
+      <w:bookmarkEnd w:id="11"/>
     </w:p>
     <w:p>
       <w:pPr>
@@ -2811,7 +3207,7 @@
         </w:rPr>
         <w:lastRenderedPageBreak/>
         <w:drawing>
-          <wp:inline distT="0" distB="0" distL="0" distR="0" wp14:anchorId="5A0BB755" wp14:editId="0E8530F7">
+          <wp:inline distT="0" distB="0" distL="0" distR="0" wp14:anchorId="3FDE79A6" wp14:editId="54EDA3D4">
             <wp:extent cx="1402100" cy="1276350"/>
             <wp:effectExtent l="0" t="0" r="7620" b="0"/>
             <wp:docPr id="11" name="Imagem 11"/>
@@ -2851,7 +3247,7 @@
           <w:noProof/>
         </w:rPr>
         <w:drawing>
-          <wp:inline distT="0" distB="0" distL="0" distR="0" wp14:anchorId="26B43B97" wp14:editId="6B5ECABF">
+          <wp:inline distT="0" distB="0" distL="0" distR="0" wp14:anchorId="425FC51D" wp14:editId="6F19C89E">
             <wp:extent cx="1853823" cy="1304925"/>
             <wp:effectExtent l="0" t="0" r="0" b="0"/>
             <wp:docPr id="7" name="Imagem 7"/>
@@ -2895,11 +3291,10 @@
           <w:bCs/>
         </w:rPr>
       </w:pPr>
-      <w:bookmarkStart w:id="12" w:name="_Toc129767366"/>
+      <w:bookmarkStart w:id="12" w:name="_Toc103773277"/>
       <w:r>
         <w:t>Mini Trilho</w:t>
       </w:r>
-      <w:bookmarkEnd w:id="12"/>
     </w:p>
     <w:p>
       <w:pPr>
@@ -2910,6 +3305,7 @@
       <w:r>
         <w:t>O suporte mini trilho é o de suporte para a utilização em telha metálica, que substitui o perfil de alumínio convencional.  Para a utilização do mini trilho, tanto os grampos intermediários quanto os grampos laterais são de uso exclusivo.</w:t>
       </w:r>
+      <w:bookmarkEnd w:id="12"/>
     </w:p>
     <w:p>
       <w:pPr>
@@ -2920,7 +3316,7 @@
           <w:noProof/>
         </w:rPr>
         <w:drawing>
-          <wp:inline distT="0" distB="0" distL="0" distR="0" wp14:anchorId="2E94F8C0" wp14:editId="24179EDD">
+          <wp:inline distT="0" distB="0" distL="0" distR="0" wp14:anchorId="676E8154" wp14:editId="156451B4">
             <wp:extent cx="2590800" cy="1322134"/>
             <wp:effectExtent l="0" t="0" r="0" b="0"/>
             <wp:docPr id="12" name="Imagem 12"/>
@@ -2964,11 +3360,10 @@
           <w:bCs/>
         </w:rPr>
       </w:pPr>
-      <w:bookmarkStart w:id="13" w:name="_Toc129767367"/>
+      <w:bookmarkStart w:id="13" w:name="_Toc103773278"/>
       <w:r>
         <w:t>Estrutura em “V”</w:t>
       </w:r>
-      <w:bookmarkEnd w:id="13"/>
     </w:p>
     <w:p>
       <w:pPr>
@@ -2979,6 +3374,7 @@
       <w:r>
         <w:t>A estrutura em “V” é utilizada para fixação em solo. Para instalação é necessário montar o suporte em “V” no perfil. Com a estrutura montada, deve-se fixa-la com o parafuso parabolt em bloco de concreto.</w:t>
       </w:r>
+      <w:bookmarkEnd w:id="13"/>
     </w:p>
     <w:p>
       <w:pPr>
@@ -2989,7 +3385,7 @@
           <w:noProof/>
         </w:rPr>
         <w:drawing>
-          <wp:inline distT="0" distB="0" distL="0" distR="0" wp14:anchorId="39365835" wp14:editId="74E2AD83">
+          <wp:inline distT="0" distB="0" distL="0" distR="0" wp14:anchorId="3CE0D9B8" wp14:editId="190D3B64">
             <wp:extent cx="3181350" cy="2000789"/>
             <wp:effectExtent l="0" t="0" r="0" b="0"/>
             <wp:docPr id="13" name="Imagem 13"/>
@@ -3031,7 +3427,7 @@
       <w:pPr>
         <w:pStyle w:val="Ttulo2"/>
       </w:pPr>
-      <w:bookmarkStart w:id="14" w:name="_Toc129767368"/>
+      <w:bookmarkStart w:id="14" w:name="_Toc103773279"/>
       <w:r>
         <w:lastRenderedPageBreak/>
         <w:t>Dispositivos de proteção</w:t>
@@ -3052,7 +3448,7 @@
           <w:noProof/>
         </w:rPr>
         <w:drawing>
-          <wp:inline distT="0" distB="0" distL="0" distR="0" wp14:anchorId="372766A3" wp14:editId="7D99525A">
+          <wp:inline distT="0" distB="0" distL="0" distR="0" wp14:anchorId="0A50D525" wp14:editId="5A0D9128">
             <wp:extent cx="1847850" cy="1847850"/>
             <wp:effectExtent l="0" t="0" r="0" b="0"/>
             <wp:docPr id="14" name="Imagem 14"/>
@@ -3098,7 +3494,7 @@
           <w:noProof/>
         </w:rPr>
         <w:drawing>
-          <wp:inline distT="0" distB="0" distL="0" distR="0" wp14:anchorId="7DF95069" wp14:editId="608EC6F3">
+          <wp:inline distT="0" distB="0" distL="0" distR="0" wp14:anchorId="61334157" wp14:editId="065E9534">
             <wp:extent cx="1724025" cy="1890379"/>
             <wp:effectExtent l="0" t="0" r="0" b="0"/>
             <wp:docPr id="15" name="Imagem 15"/>
@@ -3144,7 +3540,7 @@
       <w:pPr>
         <w:pStyle w:val="Ttulo2"/>
       </w:pPr>
-      <w:bookmarkStart w:id="15" w:name="_Toc129767369"/>
+      <w:bookmarkStart w:id="15" w:name="_Toc103773280"/>
       <w:r>
         <w:t>Aterramento</w:t>
       </w:r>
@@ -3159,7 +3555,7 @@
       <w:pPr>
         <w:pStyle w:val="Ttulo1"/>
       </w:pPr>
-      <w:bookmarkStart w:id="16" w:name="_Toc129767370"/>
+      <w:bookmarkStart w:id="16" w:name="_Toc103773281"/>
       <w:r>
         <w:t>Normas</w:t>
       </w:r>
@@ -3234,7 +3630,7 @@
       <w:pPr>
         <w:pStyle w:val="Ttulo1"/>
       </w:pPr>
-      <w:bookmarkStart w:id="17" w:name="_Toc129767371"/>
+      <w:bookmarkStart w:id="17" w:name="_Toc103773282"/>
       <w:r>
         <w:lastRenderedPageBreak/>
         <w:t>Previsão da produção de energia</w:t>
@@ -3250,7 +3646,7 @@
           <w:noProof/>
         </w:rPr>
         <w:drawing>
-          <wp:inline distT="0" distB="0" distL="0" distR="0" wp14:anchorId="60734D63" wp14:editId="426CCB7F">
+          <wp:inline distT="0" distB="0" distL="0" distR="0" wp14:anchorId="7B686CA9" wp14:editId="2F2A7734">
             <wp:extent cx="5578475" cy="2078990"/>
             <wp:effectExtent l="0" t="0" r="3175" b="0"/>
             <wp:docPr id="18" name="Imagem 18"/>
@@ -3300,7 +3696,7 @@
       <w:pPr>
         <w:pStyle w:val="Ttulo2"/>
       </w:pPr>
-      <w:bookmarkStart w:id="18" w:name="_Toc129767372"/>
+      <w:bookmarkStart w:id="18" w:name="_Toc103773283"/>
       <w:r>
         <w:t>Resumo da geração média de energia gerada pelo sistema fotovoltaico</w:t>
       </w:r>
@@ -3551,7 +3947,7 @@
           <w:noProof/>
         </w:rPr>
         <w:drawing>
-          <wp:anchor distT="0" distB="0" distL="114300" distR="114300" simplePos="0" relativeHeight="251660288" behindDoc="0" locked="0" layoutInCell="1" allowOverlap="1" wp14:anchorId="115196BD" wp14:editId="02107AC6">
+          <wp:anchor distT="0" distB="0" distL="114300" distR="114300" simplePos="0" relativeHeight="251660288" behindDoc="0" locked="0" layoutInCell="1" allowOverlap="1" wp14:anchorId="6F3D15BD" wp14:editId="0D7486B9">
             <wp:simplePos x="0" y="0"/>
             <wp:positionH relativeFrom="column">
               <wp:posOffset>1907318</wp:posOffset>
@@ -3758,7 +4154,7 @@
       <mc:AlternateContent>
         <mc:Choice Requires="wps">
           <w:drawing>
-            <wp:anchor distT="0" distB="0" distL="114300" distR="114300" simplePos="0" relativeHeight="251668480" behindDoc="0" locked="0" layoutInCell="1" allowOverlap="1" wp14:anchorId="30DA76F5" wp14:editId="481251EC">
+            <wp:anchor distT="0" distB="0" distL="114300" distR="114300" simplePos="0" relativeHeight="251668480" behindDoc="0" locked="0" layoutInCell="1" allowOverlap="1" wp14:anchorId="09E1A9FF" wp14:editId="3A14C461">
               <wp:simplePos x="0" y="0"/>
               <wp:positionH relativeFrom="column">
                 <wp:posOffset>3543300</wp:posOffset>
@@ -3875,7 +4271,7 @@
       <mc:AlternateContent>
         <mc:Choice Requires="wps">
           <w:drawing>
-            <wp:anchor distT="0" distB="0" distL="114300" distR="114300" simplePos="0" relativeHeight="251669504" behindDoc="0" locked="0" layoutInCell="1" allowOverlap="1" wp14:anchorId="01DD9811" wp14:editId="2D1F62AC">
+            <wp:anchor distT="0" distB="0" distL="114300" distR="114300" simplePos="0" relativeHeight="251669504" behindDoc="0" locked="0" layoutInCell="1" allowOverlap="1" wp14:anchorId="7D6FE684" wp14:editId="57141FCC">
               <wp:simplePos x="0" y="0"/>
               <wp:positionH relativeFrom="column">
                 <wp:posOffset>2314575</wp:posOffset>
@@ -3991,7 +4387,7 @@
       <mc:AlternateContent>
         <mc:Choice Requires="wps">
           <w:drawing>
-            <wp:anchor distT="0" distB="0" distL="114300" distR="114300" simplePos="0" relativeHeight="251670528" behindDoc="0" locked="0" layoutInCell="1" allowOverlap="1" wp14:anchorId="2819378E" wp14:editId="6A750F9C">
+            <wp:anchor distT="0" distB="0" distL="114300" distR="114300" simplePos="0" relativeHeight="251670528" behindDoc="0" locked="0" layoutInCell="1" allowOverlap="1" wp14:anchorId="05BCE0A5" wp14:editId="67663535">
               <wp:simplePos x="0" y="0"/>
               <wp:positionH relativeFrom="column">
                 <wp:posOffset>3536950</wp:posOffset>
@@ -4102,7 +4498,7 @@
         <w:noProof/>
       </w:rPr>
       <w:drawing>
-        <wp:anchor distT="0" distB="0" distL="114300" distR="114300" simplePos="0" relativeHeight="251659264" behindDoc="1" locked="0" layoutInCell="1" allowOverlap="1" wp14:anchorId="27E4C963" wp14:editId="0F0E9C28">
+        <wp:anchor distT="0" distB="0" distL="114300" distR="114300" simplePos="0" relativeHeight="251659264" behindDoc="1" locked="0" layoutInCell="1" allowOverlap="1" wp14:anchorId="0937D4BF" wp14:editId="5C64E001">
           <wp:simplePos x="0" y="0"/>
           <wp:positionH relativeFrom="page">
             <wp:align>left</wp:align>
@@ -4180,7 +4576,7 @@
       <mc:AlternateContent>
         <mc:Choice Requires="wps">
           <w:drawing>
-            <wp:anchor distT="0" distB="0" distL="114300" distR="114300" simplePos="0" relativeHeight="251666432" behindDoc="0" locked="0" layoutInCell="1" allowOverlap="1" wp14:anchorId="3E895F0E" wp14:editId="37108297">
+            <wp:anchor distT="0" distB="0" distL="114300" distR="114300" simplePos="0" relativeHeight="251666432" behindDoc="0" locked="0" layoutInCell="1" allowOverlap="1" wp14:anchorId="66EA1AE7" wp14:editId="0381E022">
               <wp:simplePos x="0" y="0"/>
               <wp:positionH relativeFrom="column">
                 <wp:posOffset>3532505</wp:posOffset>
@@ -4297,7 +4693,7 @@
       <mc:AlternateContent>
         <mc:Choice Requires="wps">
           <w:drawing>
-            <wp:anchor distT="0" distB="0" distL="114300" distR="114300" simplePos="0" relativeHeight="251664384" behindDoc="0" locked="0" layoutInCell="1" allowOverlap="1" wp14:anchorId="0F6EA0EB" wp14:editId="2220047B">
+            <wp:anchor distT="0" distB="0" distL="114300" distR="114300" simplePos="0" relativeHeight="251664384" behindDoc="0" locked="0" layoutInCell="1" allowOverlap="1" wp14:anchorId="5F3B32C2" wp14:editId="72CD7EB0">
               <wp:simplePos x="0" y="0"/>
               <wp:positionH relativeFrom="column">
                 <wp:posOffset>2310271</wp:posOffset>
@@ -4413,7 +4809,7 @@
       <mc:AlternateContent>
         <mc:Choice Requires="wps">
           <w:drawing>
-            <wp:anchor distT="0" distB="0" distL="114300" distR="114300" simplePos="0" relativeHeight="251662336" behindDoc="0" locked="0" layoutInCell="1" allowOverlap="1" wp14:anchorId="4158A37F" wp14:editId="00851D8D">
+            <wp:anchor distT="0" distB="0" distL="114300" distR="114300" simplePos="0" relativeHeight="251662336" behindDoc="0" locked="0" layoutInCell="1" allowOverlap="1" wp14:anchorId="7C328781" wp14:editId="0A4E6C09">
               <wp:simplePos x="0" y="0"/>
               <wp:positionH relativeFrom="column">
                 <wp:posOffset>3539366</wp:posOffset>
@@ -4524,7 +4920,7 @@
         <w:noProof/>
       </w:rPr>
       <w:drawing>
-        <wp:anchor distT="0" distB="0" distL="114300" distR="114300" simplePos="0" relativeHeight="251661312" behindDoc="1" locked="0" layoutInCell="1" allowOverlap="1" wp14:anchorId="0DCB589B" wp14:editId="4D12F67E">
+        <wp:anchor distT="0" distB="0" distL="114300" distR="114300" simplePos="0" relativeHeight="251661312" behindDoc="1" locked="0" layoutInCell="1" allowOverlap="1" wp14:anchorId="09C972B9" wp14:editId="1937ABA1">
           <wp:simplePos x="0" y="0"/>
           <wp:positionH relativeFrom="page">
             <wp:align>left</wp:align>

</xml_diff>